<commit_message>
Update to github before starting the MLR lab work
</commit_message>
<xml_diff>
--- a/OLS.docx
+++ b/OLS.docx
@@ -615,7 +615,7 @@
         <w:pStyle w:val="BodyText"/>
       </w:pPr>
       <w:r>
-        <w:t xml:space="preserve">First, we identify outliers and remove them</w:t>
+        <w:t xml:space="preserve">First, we identify outliers and remove them.</w:t>
       </w:r>
     </w:p>
     <w:p>
@@ -635,6 +635,84 @@
         <w:rPr>
           <w:rStyle w:val="NormalTok"/>
         </w:rPr>
+        <w:t xml:space="preserve">fbmean =</w:t>
+      </w:r>
+      <w:r>
+        <w:rPr>
+          <w:rStyle w:val="StringTok"/>
+        </w:rPr>
+        <w:t xml:space="preserve"> </w:t>
+      </w:r>
+      <w:r>
+        <w:rPr>
+          <w:rStyle w:val="KeywordTok"/>
+        </w:rPr>
+        <w:t xml:space="preserve">mean</w:t>
+      </w:r>
+      <w:r>
+        <w:rPr>
+          <w:rStyle w:val="NormalTok"/>
+        </w:rPr>
+        <w:t xml:space="preserve">(fb</w:t>
+      </w:r>
+      <w:r>
+        <w:rPr>
+          <w:rStyle w:val="OperatorTok"/>
+        </w:rPr>
+        <w:t xml:space="preserve">$</w:t>
+      </w:r>
+      <w:r>
+        <w:rPr>
+          <w:rStyle w:val="NormalTok"/>
+        </w:rPr>
+        <w:t xml:space="preserve">T_Impression)</w:t>
+      </w:r>
+      <w:r>
+        <w:br/>
+      </w:r>
+      <w:r>
+        <w:rPr>
+          <w:rStyle w:val="NormalTok"/>
+        </w:rPr>
+        <w:t xml:space="preserve">fbsd =</w:t>
+      </w:r>
+      <w:r>
+        <w:rPr>
+          <w:rStyle w:val="StringTok"/>
+        </w:rPr>
+        <w:t xml:space="preserve"> </w:t>
+      </w:r>
+      <w:r>
+        <w:rPr>
+          <w:rStyle w:val="KeywordTok"/>
+        </w:rPr>
+        <w:t xml:space="preserve">sd</w:t>
+      </w:r>
+      <w:r>
+        <w:rPr>
+          <w:rStyle w:val="NormalTok"/>
+        </w:rPr>
+        <w:t xml:space="preserve">(fb</w:t>
+      </w:r>
+      <w:r>
+        <w:rPr>
+          <w:rStyle w:val="OperatorTok"/>
+        </w:rPr>
+        <w:t xml:space="preserve">$</w:t>
+      </w:r>
+      <w:r>
+        <w:rPr>
+          <w:rStyle w:val="NormalTok"/>
+        </w:rPr>
+        <w:t xml:space="preserve">T_Impression)</w:t>
+      </w:r>
+      <w:r>
+        <w:br/>
+      </w:r>
+      <w:r>
+        <w:rPr>
+          <w:rStyle w:val="NormalTok"/>
+        </w:rPr>
         <w:t xml:space="preserve">fb.clean &lt;-</w:t>
       </w:r>
       <w:r>
@@ -687,21 +765,51 @@
       </w:r>
       <w:r>
         <w:rPr>
+          <w:rStyle w:val="NormalTok"/>
+        </w:rPr>
+        <w:t xml:space="preserve">fbmean</w:t>
+      </w:r>
+      <w:r>
+        <w:rPr>
+          <w:rStyle w:val="OperatorTok"/>
+        </w:rPr>
+        <w:t xml:space="preserve">+</w:t>
+      </w:r>
+      <w:r>
+        <w:rPr>
           <w:rStyle w:val="DecValTok"/>
         </w:rPr>
-        <w:t xml:space="preserve">12500</w:t>
-      </w:r>
-      <w:r>
-        <w:rPr>
-          <w:rStyle w:val="NormalTok"/>
-        </w:rPr>
-        <w:t xml:space="preserve">, T_Interactions </w:t>
+        <w:t xml:space="preserve">3</w:t>
       </w:r>
       <w:r>
         <w:rPr>
           <w:rStyle w:val="OperatorTok"/>
         </w:rPr>
-        <w:t xml:space="preserve">&lt;=</w:t>
+        <w:t xml:space="preserve">*</w:t>
+      </w:r>
+      <w:r>
+        <w:rPr>
+          <w:rStyle w:val="NormalTok"/>
+        </w:rPr>
+        <w:t xml:space="preserve">fbsd)</w:t>
+      </w:r>
+      <w:r>
+        <w:br/>
+      </w:r>
+      <w:r>
+        <w:rPr>
+          <w:rStyle w:val="CommentTok"/>
+        </w:rPr>
+        <w:t xml:space="preserve"># calculate percentage of datapoints considered</w:t>
+      </w:r>
+      <w:r>
+        <w:br/>
+      </w:r>
+      <w:r>
+        <w:rPr>
+          <w:rStyle w:val="NormalTok"/>
+        </w:rPr>
+        <w:t xml:space="preserve">removedt &lt;-</w:t>
       </w:r>
       <w:r>
         <w:rPr>
@@ -711,33 +819,27 @@
       </w:r>
       <w:r>
         <w:rPr>
+          <w:rStyle w:val="NormalTok"/>
+        </w:rPr>
+        <w:t xml:space="preserve">(</w:t>
+      </w:r>
+      <w:r>
+        <w:rPr>
           <w:rStyle w:val="DecValTok"/>
         </w:rPr>
-        <w:t xml:space="preserve">400</w:t>
-      </w:r>
-      <w:r>
-        <w:rPr>
-          <w:rStyle w:val="NormalTok"/>
-        </w:rPr>
-        <w:t xml:space="preserve">) </w:t>
-      </w:r>
-      <w:r>
-        <w:br/>
-      </w:r>
-      <w:r>
-        <w:rPr>
-          <w:rStyle w:val="CommentTok"/>
-        </w:rPr>
-        <w:t xml:space="preserve"># calculate percentage of datapoints considered</w:t>
-      </w:r>
-      <w:r>
-        <w:br/>
-      </w:r>
-      <w:r>
-        <w:rPr>
-          <w:rStyle w:val="NormalTok"/>
-        </w:rPr>
-        <w:t xml:space="preserve">removedx &lt;-</w:t>
+        <w:t xml:space="preserve">1</w:t>
+      </w:r>
+      <w:r>
+        <w:rPr>
+          <w:rStyle w:val="NormalTok"/>
+        </w:rPr>
+        <w:t xml:space="preserve"> </w:t>
+      </w:r>
+      <w:r>
+        <w:rPr>
+          <w:rStyle w:val="OperatorTok"/>
+        </w:rPr>
+        <w:t xml:space="preserve">-</w:t>
       </w:r>
       <w:r>
         <w:rPr>
@@ -747,15 +849,54 @@
       </w:r>
       <w:r>
         <w:rPr>
-          <w:rStyle w:val="NormalTok"/>
-        </w:rPr>
-        <w:t xml:space="preserve">fb </w:t>
+          <w:rStyle w:val="KeywordTok"/>
+        </w:rPr>
+        <w:t xml:space="preserve">nrow</w:t>
+      </w:r>
+      <w:r>
+        <w:rPr>
+          <w:rStyle w:val="NormalTok"/>
+        </w:rPr>
+        <w:t xml:space="preserve">(fb.clean)</w:t>
       </w:r>
       <w:r>
         <w:rPr>
           <w:rStyle w:val="OperatorTok"/>
         </w:rPr>
-        <w:t xml:space="preserve">%&gt;%</w:t>
+        <w:t xml:space="preserve">/</w:t>
+      </w:r>
+      <w:r>
+        <w:rPr>
+          <w:rStyle w:val="KeywordTok"/>
+        </w:rPr>
+        <w:t xml:space="preserve">nrow</w:t>
+      </w:r>
+      <w:r>
+        <w:rPr>
+          <w:rStyle w:val="NormalTok"/>
+        </w:rPr>
+        <w:t xml:space="preserve">(fb))</w:t>
+      </w:r>
+      <w:r>
+        <w:rPr>
+          <w:rStyle w:val="OperatorTok"/>
+        </w:rPr>
+        <w:t xml:space="preserve">*</w:t>
+      </w:r>
+      <w:r>
+        <w:rPr>
+          <w:rStyle w:val="DecValTok"/>
+        </w:rPr>
+        <w:t xml:space="preserve">100</w:t>
+      </w:r>
+      <w:r>
+        <w:br/>
+      </w:r>
+      <w:r>
+        <w:rPr>
+          <w:rStyle w:val="NormalTok"/>
+        </w:rPr>
+        <w:t xml:space="preserve">percentage_tibble &lt;-</w:t>
       </w:r>
       <w:r>
         <w:rPr>
@@ -767,376 +908,37 @@
         <w:rPr>
           <w:rStyle w:val="KeywordTok"/>
         </w:rPr>
-        <w:t xml:space="preserve">filter</w:t>
-      </w:r>
-      <w:r>
-        <w:rPr>
-          <w:rStyle w:val="NormalTok"/>
-        </w:rPr>
-        <w:t xml:space="preserve">(T_Impression </w:t>
+        <w:t xml:space="preserve">tribble</w:t>
+      </w:r>
+      <w:r>
+        <w:rPr>
+          <w:rStyle w:val="NormalTok"/>
+        </w:rPr>
+        <w:t xml:space="preserve">(</w:t>
       </w:r>
       <w:r>
         <w:rPr>
           <w:rStyle w:val="OperatorTok"/>
         </w:rPr>
-        <w:t xml:space="preserve">&gt;</w:t>
-      </w:r>
-      <w:r>
-        <w:rPr>
-          <w:rStyle w:val="StringTok"/>
-        </w:rPr>
-        <w:t xml:space="preserve"> </w:t>
-      </w:r>
-      <w:r>
-        <w:rPr>
-          <w:rStyle w:val="DecValTok"/>
-        </w:rPr>
-        <w:t xml:space="preserve">12500</w:t>
-      </w:r>
-      <w:r>
-        <w:rPr>
-          <w:rStyle w:val="NormalTok"/>
-        </w:rPr>
-        <w:t xml:space="preserve">) </w:t>
+        <w:t xml:space="preserve">~</w:t>
+      </w:r>
+      <w:r>
+        <w:rPr>
+          <w:rStyle w:val="NormalTok"/>
+        </w:rPr>
+        <w:t xml:space="preserve">Variable, </w:t>
       </w:r>
       <w:r>
         <w:rPr>
           <w:rStyle w:val="OperatorTok"/>
         </w:rPr>
-        <w:t xml:space="preserve">%&gt;%</w:t>
-      </w:r>
-      <w:r>
-        <w:rPr>
-          <w:rStyle w:val="StringTok"/>
-        </w:rPr>
-        <w:t xml:space="preserve"> </w:t>
-      </w:r>
-      <w:r>
-        <w:rPr>
-          <w:rStyle w:val="KeywordTok"/>
-        </w:rPr>
-        <w:t xml:space="preserve">nrow</w:t>
-      </w:r>
-      <w:r>
-        <w:rPr>
-          <w:rStyle w:val="NormalTok"/>
-        </w:rPr>
-        <w:t xml:space="preserve">()</w:t>
-      </w:r>
-      <w:r>
-        <w:rPr>
-          <w:rStyle w:val="OperatorTok"/>
-        </w:rPr>
-        <w:t xml:space="preserve">/</w:t>
-      </w:r>
-      <w:r>
-        <w:rPr>
-          <w:rStyle w:val="KeywordTok"/>
-        </w:rPr>
-        <w:t xml:space="preserve">nrow</w:t>
-      </w:r>
-      <w:r>
-        <w:rPr>
-          <w:rStyle w:val="NormalTok"/>
-        </w:rPr>
-        <w:t xml:space="preserve">(fb)</w:t>
-      </w:r>
-      <w:r>
-        <w:rPr>
-          <w:rStyle w:val="OperatorTok"/>
-        </w:rPr>
-        <w:t xml:space="preserve">*</w:t>
-      </w:r>
-      <w:r>
-        <w:rPr>
-          <w:rStyle w:val="DecValTok"/>
-        </w:rPr>
-        <w:t xml:space="preserve">100</w:t>
-      </w:r>
-      <w:r>
-        <w:br/>
-      </w:r>
-      <w:r>
-        <w:rPr>
-          <w:rStyle w:val="NormalTok"/>
-        </w:rPr>
-        <w:t xml:space="preserve">removedy &lt;-</w:t>
-      </w:r>
-      <w:r>
-        <w:rPr>
-          <w:rStyle w:val="StringTok"/>
-        </w:rPr>
-        <w:t xml:space="preserve"> </w:t>
-      </w:r>
-      <w:r>
-        <w:rPr>
-          <w:rStyle w:val="NormalTok"/>
-        </w:rPr>
-        <w:t xml:space="preserve">fb </w:t>
-      </w:r>
-      <w:r>
-        <w:rPr>
-          <w:rStyle w:val="OperatorTok"/>
-        </w:rPr>
-        <w:t xml:space="preserve">%&gt;%</w:t>
-      </w:r>
-      <w:r>
-        <w:rPr>
-          <w:rStyle w:val="StringTok"/>
-        </w:rPr>
-        <w:t xml:space="preserve"> </w:t>
-      </w:r>
-      <w:r>
-        <w:rPr>
-          <w:rStyle w:val="KeywordTok"/>
-        </w:rPr>
-        <w:t xml:space="preserve">filter</w:t>
-      </w:r>
-      <w:r>
-        <w:rPr>
-          <w:rStyle w:val="NormalTok"/>
-        </w:rPr>
-        <w:t xml:space="preserve">(T_Interactions </w:t>
-      </w:r>
-      <w:r>
-        <w:rPr>
-          <w:rStyle w:val="OperatorTok"/>
-        </w:rPr>
-        <w:t xml:space="preserve">&gt;</w:t>
-      </w:r>
-      <w:r>
-        <w:rPr>
-          <w:rStyle w:val="StringTok"/>
-        </w:rPr>
-        <w:t xml:space="preserve"> </w:t>
-      </w:r>
-      <w:r>
-        <w:rPr>
-          <w:rStyle w:val="DecValTok"/>
-        </w:rPr>
-        <w:t xml:space="preserve">400</w:t>
-      </w:r>
-      <w:r>
-        <w:rPr>
-          <w:rStyle w:val="NormalTok"/>
-        </w:rPr>
-        <w:t xml:space="preserve">) </w:t>
-      </w:r>
-      <w:r>
-        <w:rPr>
-          <w:rStyle w:val="OperatorTok"/>
-        </w:rPr>
-        <w:t xml:space="preserve">%&gt;%</w:t>
-      </w:r>
-      <w:r>
-        <w:rPr>
-          <w:rStyle w:val="StringTok"/>
-        </w:rPr>
-        <w:t xml:space="preserve"> </w:t>
-      </w:r>
-      <w:r>
-        <w:rPr>
-          <w:rStyle w:val="KeywordTok"/>
-        </w:rPr>
-        <w:t xml:space="preserve">nrow</w:t>
-      </w:r>
-      <w:r>
-        <w:rPr>
-          <w:rStyle w:val="NormalTok"/>
-        </w:rPr>
-        <w:t xml:space="preserve">()</w:t>
-      </w:r>
-      <w:r>
-        <w:rPr>
-          <w:rStyle w:val="OperatorTok"/>
-        </w:rPr>
-        <w:t xml:space="preserve">/</w:t>
-      </w:r>
-      <w:r>
-        <w:rPr>
-          <w:rStyle w:val="KeywordTok"/>
-        </w:rPr>
-        <w:t xml:space="preserve">nrow</w:t>
-      </w:r>
-      <w:r>
-        <w:rPr>
-          <w:rStyle w:val="NormalTok"/>
-        </w:rPr>
-        <w:t xml:space="preserve">(fb)</w:t>
-      </w:r>
-      <w:r>
-        <w:rPr>
-          <w:rStyle w:val="OperatorTok"/>
-        </w:rPr>
-        <w:t xml:space="preserve">*</w:t>
-      </w:r>
-      <w:r>
-        <w:rPr>
-          <w:rStyle w:val="DecValTok"/>
-        </w:rPr>
-        <w:t xml:space="preserve">100</w:t>
-      </w:r>
-      <w:r>
-        <w:br/>
-      </w:r>
-      <w:r>
-        <w:rPr>
-          <w:rStyle w:val="NormalTok"/>
-        </w:rPr>
-        <w:t xml:space="preserve">removedt &lt;-</w:t>
-      </w:r>
-      <w:r>
-        <w:rPr>
-          <w:rStyle w:val="StringTok"/>
-        </w:rPr>
-        <w:t xml:space="preserve"> </w:t>
-      </w:r>
-      <w:r>
-        <w:rPr>
-          <w:rStyle w:val="NormalTok"/>
-        </w:rPr>
-        <w:t xml:space="preserve">(</w:t>
-      </w:r>
-      <w:r>
-        <w:rPr>
-          <w:rStyle w:val="DecValTok"/>
-        </w:rPr>
-        <w:t xml:space="preserve">1</w:t>
-      </w:r>
-      <w:r>
-        <w:rPr>
-          <w:rStyle w:val="NormalTok"/>
-        </w:rPr>
-        <w:t xml:space="preserve"> </w:t>
-      </w:r>
-      <w:r>
-        <w:rPr>
-          <w:rStyle w:val="OperatorTok"/>
-        </w:rPr>
-        <w:t xml:space="preserve">-</w:t>
-      </w:r>
-      <w:r>
-        <w:rPr>
-          <w:rStyle w:val="StringTok"/>
-        </w:rPr>
-        <w:t xml:space="preserve"> </w:t>
-      </w:r>
-      <w:r>
-        <w:rPr>
-          <w:rStyle w:val="KeywordTok"/>
-        </w:rPr>
-        <w:t xml:space="preserve">nrow</w:t>
-      </w:r>
-      <w:r>
-        <w:rPr>
-          <w:rStyle w:val="NormalTok"/>
-        </w:rPr>
-        <w:t xml:space="preserve">(fb.clean)</w:t>
-      </w:r>
-      <w:r>
-        <w:rPr>
-          <w:rStyle w:val="OperatorTok"/>
-        </w:rPr>
-        <w:t xml:space="preserve">/</w:t>
-      </w:r>
-      <w:r>
-        <w:rPr>
-          <w:rStyle w:val="KeywordTok"/>
-        </w:rPr>
-        <w:t xml:space="preserve">nrow</w:t>
-      </w:r>
-      <w:r>
-        <w:rPr>
-          <w:rStyle w:val="NormalTok"/>
-        </w:rPr>
-        <w:t xml:space="preserve">(fb))</w:t>
-      </w:r>
-      <w:r>
-        <w:rPr>
-          <w:rStyle w:val="OperatorTok"/>
-        </w:rPr>
-        <w:t xml:space="preserve">*</w:t>
-      </w:r>
-      <w:r>
-        <w:rPr>
-          <w:rStyle w:val="DecValTok"/>
-        </w:rPr>
-        <w:t xml:space="preserve">100</w:t>
-      </w:r>
-      <w:r>
-        <w:br/>
-      </w:r>
-      <w:r>
-        <w:rPr>
-          <w:rStyle w:val="NormalTok"/>
-        </w:rPr>
-        <w:t xml:space="preserve">percentage_tibble &lt;-</w:t>
-      </w:r>
-      <w:r>
-        <w:rPr>
-          <w:rStyle w:val="StringTok"/>
-        </w:rPr>
-        <w:t xml:space="preserve"> </w:t>
-      </w:r>
-      <w:r>
-        <w:rPr>
-          <w:rStyle w:val="KeywordTok"/>
-        </w:rPr>
-        <w:t xml:space="preserve">tribble</w:t>
-      </w:r>
-      <w:r>
-        <w:rPr>
-          <w:rStyle w:val="NormalTok"/>
-        </w:rPr>
-        <w:t xml:space="preserve">(</w:t>
-      </w:r>
-      <w:r>
-        <w:rPr>
-          <w:rStyle w:val="OperatorTok"/>
-        </w:rPr>
         <w:t xml:space="preserve">~</w:t>
       </w:r>
       <w:r>
         <w:rPr>
           <w:rStyle w:val="NormalTok"/>
         </w:rPr>
-        <w:t xml:space="preserve">Variable, </w:t>
-      </w:r>
-      <w:r>
-        <w:rPr>
-          <w:rStyle w:val="OperatorTok"/>
-        </w:rPr>
-        <w:t xml:space="preserve">~</w:t>
-      </w:r>
-      <w:r>
-        <w:rPr>
-          <w:rStyle w:val="NormalTok"/>
-        </w:rPr>
         <w:t xml:space="preserve">Percentage_Removed, </w:t>
-      </w:r>
-      <w:r>
-        <w:rPr>
-          <w:rStyle w:val="StringTok"/>
-        </w:rPr>
-        <w:t xml:space="preserve">"T_Impression"</w:t>
-      </w:r>
-      <w:r>
-        <w:rPr>
-          <w:rStyle w:val="NormalTok"/>
-        </w:rPr>
-        <w:t xml:space="preserve">, removedx, </w:t>
-      </w:r>
-      <w:r>
-        <w:rPr>
-          <w:rStyle w:val="StringTok"/>
-        </w:rPr>
-        <w:t xml:space="preserve">"T_Interactions"</w:t>
-      </w:r>
-      <w:r>
-        <w:rPr>
-          <w:rStyle w:val="NormalTok"/>
-        </w:rPr>
-        <w:t xml:space="preserve">, removedy, </w:t>
       </w:r>
       <w:r>
         <w:rPr>
@@ -1168,52 +970,34 @@
         <w:rPr>
           <w:rStyle w:val="VerbatimChar"/>
         </w:rPr>
-        <w:t xml:space="preserve">## # A tibble: 3 x 2</w:t>
-      </w:r>
-      <w:r>
-        <w:br/>
-      </w:r>
-      <w:r>
-        <w:rPr>
-          <w:rStyle w:val="VerbatimChar"/>
-        </w:rPr>
-        <w:t xml:space="preserve">##   Variable       Percentage_Removed</w:t>
-      </w:r>
-      <w:r>
-        <w:br/>
-      </w:r>
-      <w:r>
-        <w:rPr>
-          <w:rStyle w:val="VerbatimChar"/>
-        </w:rPr>
-        <w:t xml:space="preserve">##   &lt;chr&gt;                       &lt;dbl&gt;</w:t>
-      </w:r>
-      <w:r>
-        <w:br/>
-      </w:r>
-      <w:r>
-        <w:rPr>
-          <w:rStyle w:val="VerbatimChar"/>
-        </w:rPr>
-        <w:t xml:space="preserve">## 1 T_Impression                 38.0</w:t>
-      </w:r>
-      <w:r>
-        <w:br/>
-      </w:r>
-      <w:r>
-        <w:rPr>
-          <w:rStyle w:val="VerbatimChar"/>
-        </w:rPr>
-        <w:t xml:space="preserve">## 2 T_Interactions               10.7</w:t>
-      </w:r>
-      <w:r>
-        <w:br/>
-      </w:r>
-      <w:r>
-        <w:rPr>
-          <w:rStyle w:val="VerbatimChar"/>
-        </w:rPr>
-        <w:t xml:space="preserve">## 3 Overall                      38.6</w:t>
+        <w:t xml:space="preserve">## # A tibble: 1 x 2</w:t>
+      </w:r>
+      <w:r>
+        <w:br/>
+      </w:r>
+      <w:r>
+        <w:rPr>
+          <w:rStyle w:val="VerbatimChar"/>
+        </w:rPr>
+        <w:t xml:space="preserve">##   Variable Percentage_Removed</w:t>
+      </w:r>
+      <w:r>
+        <w:br/>
+      </w:r>
+      <w:r>
+        <w:rPr>
+          <w:rStyle w:val="VerbatimChar"/>
+        </w:rPr>
+        <w:t xml:space="preserve">##   &lt;chr&gt;                 &lt;dbl&gt;</w:t>
+      </w:r>
+      <w:r>
+        <w:br/>
+      </w:r>
+      <w:r>
+        <w:rPr>
+          <w:rStyle w:val="VerbatimChar"/>
+        </w:rPr>
+        <w:t xml:space="preserve">## 1 Overall                1.41</w:t>
       </w:r>
     </w:p>
     <w:p>
@@ -1221,7 +1005,7 @@
         <w:pStyle w:val="FirstParagraph"/>
       </w:pPr>
       <w:r>
-        <w:t xml:space="preserve">Since social media posts have the potential to be explosive, the disparity in data between posts that performs well and posts that don’t perform as well could be very high. Furthermore, the metrics becomes very unstable and uninformative as Total Impression grows large. Since we only have limited number of datapoints for large values of x and that these values have huge variations, we remove them for OLS. This choice is meaningful because we want to make conclusions for posts performances metrics that are more common rather than less common. The percentage of datapoints removed is displayed in the table above. It might seem that we over-removed data points, but there are simply not enough observations and too much variations for T_Impression &gt; 12500 and T_Interactions &gt; 400 for us to make meaningful inferences.</w:t>
+        <w:t xml:space="preserve">Notice that by including datapoints within 3 standard deviation from the mean removed 1.14% of the total data points.</w:t>
       </w:r>
     </w:p>
     <w:p>
@@ -1368,16 +1152,16 @@
         <w:rPr>
           <w:rStyle w:val="VerbatimChar"/>
         </w:rPr>
-        <w:t xml:space="preserve">##      Min       1Q   Median       3Q      Max </w:t>
-      </w:r>
-      <w:r>
-        <w:br/>
-      </w:r>
-      <w:r>
-        <w:rPr>
-          <w:rStyle w:val="VerbatimChar"/>
-        </w:rPr>
-        <w:t xml:space="preserve">## -170.449  -34.262   -2.654   31.406  208.087 </w:t>
+        <w:t xml:space="preserve">##    Min     1Q Median     3Q    Max </w:t>
+      </w:r>
+      <w:r>
+        <w:br/>
+      </w:r>
+      <w:r>
+        <w:rPr>
+          <w:rStyle w:val="VerbatimChar"/>
+        </w:rPr>
+        <w:t xml:space="preserve">## -835.1  -92.1  -43.1   39.7 1624.1 </w:t>
       </w:r>
       <w:r>
         <w:br/>
@@ -1413,16 +1197,16 @@
         <w:rPr>
           <w:rStyle w:val="VerbatimChar"/>
         </w:rPr>
-        <w:t xml:space="preserve">## (Intercept)  -4.143139   9.269154  -0.447    0.655    </w:t>
-      </w:r>
-      <w:r>
-        <w:br/>
-      </w:r>
-      <w:r>
-        <w:rPr>
-          <w:rStyle w:val="VerbatimChar"/>
-        </w:rPr>
-        <w:t xml:space="preserve">## T_Impression  0.017804   0.001318  13.512   &lt;2e-16 ***</w:t>
+        <w:t xml:space="preserve">## (Intercept)  1.229e+02  1.211e+01   10.15   &lt;2e-16 ***</w:t>
+      </w:r>
+      <w:r>
+        <w:br/>
+      </w:r>
+      <w:r>
+        <w:rPr>
+          <w:rStyle w:val="VerbatimChar"/>
+        </w:rPr>
+        <w:t xml:space="preserve">## T_Impression 3.323e-03  2.879e-04   11.54   &lt;2e-16 ***</w:t>
       </w:r>
       <w:r>
         <w:br/>
@@ -1458,25 +1242,25 @@
         <w:rPr>
           <w:rStyle w:val="VerbatimChar"/>
         </w:rPr>
-        <w:t xml:space="preserve">## Residual standard error: 61.91 on 302 degrees of freedom</w:t>
-      </w:r>
-      <w:r>
-        <w:br/>
-      </w:r>
-      <w:r>
-        <w:rPr>
-          <w:rStyle w:val="VerbatimChar"/>
-        </w:rPr>
-        <w:t xml:space="preserve">## Multiple R-squared:  0.3768, Adjusted R-squared:  0.3747 </w:t>
-      </w:r>
-      <w:r>
-        <w:br/>
-      </w:r>
-      <w:r>
-        <w:rPr>
-          <w:rStyle w:val="VerbatimChar"/>
-        </w:rPr>
-        <w:t xml:space="preserve">## F-statistic: 182.6 on 1 and 302 DF,  p-value: &lt; 2.2e-16</w:t>
+        <w:t xml:space="preserve">## Residual standard error: 225.9 on 486 degrees of freedom</w:t>
+      </w:r>
+      <w:r>
+        <w:br/>
+      </w:r>
+      <w:r>
+        <w:rPr>
+          <w:rStyle w:val="VerbatimChar"/>
+        </w:rPr>
+        <w:t xml:space="preserve">## Multiple R-squared:  0.2152, Adjusted R-squared:  0.2136 </w:t>
+      </w:r>
+      <w:r>
+        <w:br/>
+      </w:r>
+      <w:r>
+        <w:rPr>
+          <w:rStyle w:val="VerbatimChar"/>
+        </w:rPr>
+        <w:t xml:space="preserve">## F-statistic: 133.3 on 1 and 486 DF,  p-value: &lt; 2.2e-16</w:t>
       </w:r>
     </w:p>
     <w:p>
@@ -1546,25 +1330,25 @@
         <w:rPr>
           <w:rStyle w:val="VerbatimChar"/>
         </w:rPr>
-        <w:t xml:space="preserve">##                   2.5 %    97.5 %</w:t>
-      </w:r>
-      <w:r>
-        <w:br/>
-      </w:r>
-      <w:r>
-        <w:rPr>
-          <w:rStyle w:val="VerbatimChar"/>
-        </w:rPr>
-        <w:t xml:space="preserve">## (Intercept)  -22.383445 14.097168</w:t>
-      </w:r>
-      <w:r>
-        <w:br/>
-      </w:r>
-      <w:r>
-        <w:rPr>
-          <w:rStyle w:val="VerbatimChar"/>
-        </w:rPr>
-        <w:t xml:space="preserve">## T_Impression   0.015211  0.020396</w:t>
+        <w:t xml:space="preserve">##                  2.5 %     97.5 %</w:t>
+      </w:r>
+      <w:r>
+        <w:br/>
+      </w:r>
+      <w:r>
+        <w:rPr>
+          <w:rStyle w:val="VerbatimChar"/>
+        </w:rPr>
+        <w:t xml:space="preserve">## (Intercept)  99.149803 146.746087</w:t>
+      </w:r>
+      <w:r>
+        <w:br/>
+      </w:r>
+      <w:r>
+        <w:rPr>
+          <w:rStyle w:val="VerbatimChar"/>
+        </w:rPr>
+        <w:t xml:space="preserve">## T_Impression  0.002758   0.003889</w:t>
       </w:r>
     </w:p>
     <w:p>
@@ -1592,25 +1376,25 @@
         <w:rPr>
           <w:rStyle w:val="VerbatimChar"/>
         </w:rPr>
-        <w:t xml:space="preserve">##              (Intercept)  T_Impression</w:t>
-      </w:r>
-      <w:r>
-        <w:br/>
-      </w:r>
-      <w:r>
-        <w:rPr>
-          <w:rStyle w:val="VerbatimChar"/>
-        </w:rPr>
-        <w:t xml:space="preserve">## (Intercept)  85.91721304 -1.128171e-02</w:t>
-      </w:r>
-      <w:r>
-        <w:br/>
-      </w:r>
-      <w:r>
-        <w:rPr>
-          <w:rStyle w:val="VerbatimChar"/>
-        </w:rPr>
-        <w:t xml:space="preserve">## T_Impression -0.01128171  1.736152e-06</w:t>
+        <w:t xml:space="preserve">##                (Intercept)  T_Impression</w:t>
+      </w:r>
+      <w:r>
+        <w:br/>
+      </w:r>
+      <w:r>
+        <w:rPr>
+          <w:rStyle w:val="VerbatimChar"/>
+        </w:rPr>
+        <w:t xml:space="preserve">## (Intercept)  146.697977566 -1.867812e-03</w:t>
+      </w:r>
+      <w:r>
+        <w:br/>
+      </w:r>
+      <w:r>
+        <w:rPr>
+          <w:rStyle w:val="VerbatimChar"/>
+        </w:rPr>
+        <w:t xml:space="preserve">## T_Impression  -0.001867812  8.287600e-08</w:t>
       </w:r>
     </w:p>
     <w:p>
@@ -1618,7 +1402,7 @@
         <w:pStyle w:val="FirstParagraph"/>
       </w:pPr>
       <w:r>
-        <w:t xml:space="preserve">As can be seen from the output, the fit is not quite good, with an adjusted R-square value of 0.3747. The slope seems to have a high t value and a low p value, indicating that T_Impression is a significant predictor. However, the relationship under the linear model is not a strong one. The confidence interval for the intercept is very wide, whereas the confidence interval on slope is very narrow. This outcome agrees with our previous analysis that the relationship between T_Impression and T_Interactions might not be linear. We will plot the OLS model below with residuals, and offer an alternative solution to fitting this data later in this document.</w:t>
+        <w:t xml:space="preserve">As can be seen from the output, the fit is not quite good, with an adjusted R-square value of 0.1154. The intercept and slope seem to have a high t value and a low p value, indicating that T_Impression is a significant predictor. However, the relationship under the linear model is not a strong one. The confidence interval for the intercept is very wide, whereas the confidence interval on slope is very narrow. This outcome agrees with our previous analysis that the relationship between T_Impression and T_Interactions might not be linear. We will plot the OLS model below with residuals, and offer an alternative solution to fitting this data later in this document.</w:t>
       </w:r>
     </w:p>
     <w:p>
@@ -2078,7 +1862,7 @@
         <w:pStyle w:val="BodyText"/>
       </w:pPr>
       <w:r>
-        <w:t xml:space="preserve">As seen in the graphs above, the linear model doesn’t fit the data quite well. The residual plot also indicate that we have the assumption of equal variances do not hold in this case, as residuals tend to be greater for higher values of T_Impression. The output of this plot and the visual trend of the scatterplot motivates us to do a log transformation on the variable</w:t>
+        <w:t xml:space="preserve">As seen in the graphs above, the linear model doesn’t fit the data quite well. The residual plot also indicate that we have the assumption of equal variances do not hold in this case, as residuals tend to be greater for higher values of T_Impression. Notice that data seem to cluster below T_Impression = 30000. We perform OLS again on T_Impression &lt;= 30000</w:t>
       </w:r>
     </w:p>
     <w:p>
@@ -2089,16 +1873,16 @@
         <w:rPr>
           <w:rStyle w:val="CommentTok"/>
         </w:rPr>
-        <w:t xml:space="preserve"># log transform</w:t>
-      </w:r>
-      <w:r>
-        <w:br/>
-      </w:r>
-      <w:r>
-        <w:rPr>
-          <w:rStyle w:val="NormalTok"/>
-        </w:rPr>
-        <w:t xml:space="preserve">logfb &lt;-</w:t>
+        <w:t xml:space="preserve"># clean outliers</w:t>
+      </w:r>
+      <w:r>
+        <w:br/>
+      </w:r>
+      <w:r>
+        <w:rPr>
+          <w:rStyle w:val="NormalTok"/>
+        </w:rPr>
+        <w:t xml:space="preserve">fb.clean1 &lt;-</w:t>
       </w:r>
       <w:r>
         <w:rPr>
@@ -2110,7 +1894,7 @@
         <w:rPr>
           <w:rStyle w:val="NormalTok"/>
         </w:rPr>
-        <w:t xml:space="preserve">fb.clean </w:t>
+        <w:t xml:space="preserve">fb </w:t>
       </w:r>
       <w:r>
         <w:rPr>
@@ -2128,7 +1912,61 @@
         <w:rPr>
           <w:rStyle w:val="KeywordTok"/>
         </w:rPr>
-        <w:t xml:space="preserve">transmute</w:t>
+        <w:t xml:space="preserve">filter</w:t>
+      </w:r>
+      <w:r>
+        <w:rPr>
+          <w:rStyle w:val="NormalTok"/>
+        </w:rPr>
+        <w:t xml:space="preserve">(T_Impression </w:t>
+      </w:r>
+      <w:r>
+        <w:rPr>
+          <w:rStyle w:val="OperatorTok"/>
+        </w:rPr>
+        <w:t xml:space="preserve">&lt;=</w:t>
+      </w:r>
+      <w:r>
+        <w:rPr>
+          <w:rStyle w:val="StringTok"/>
+        </w:rPr>
+        <w:t xml:space="preserve"> </w:t>
+      </w:r>
+      <w:r>
+        <w:rPr>
+          <w:rStyle w:val="DecValTok"/>
+        </w:rPr>
+        <w:t xml:space="preserve">30000</w:t>
+      </w:r>
+      <w:r>
+        <w:rPr>
+          <w:rStyle w:val="NormalTok"/>
+        </w:rPr>
+        <w:t xml:space="preserve">)</w:t>
+      </w:r>
+      <w:r>
+        <w:br/>
+      </w:r>
+      <w:r>
+        <w:rPr>
+          <w:rStyle w:val="CommentTok"/>
+        </w:rPr>
+        <w:t xml:space="preserve"># calculate percentage of datapoints considered</w:t>
+      </w:r>
+      <w:r>
+        <w:br/>
+      </w:r>
+      <w:r>
+        <w:rPr>
+          <w:rStyle w:val="NormalTok"/>
+        </w:rPr>
+        <w:t xml:space="preserve">removedt1 &lt;-</w:t>
+      </w:r>
+      <w:r>
+        <w:rPr>
+          <w:rStyle w:val="StringTok"/>
+        </w:rPr>
+        <w:t xml:space="preserve"> </w:t>
       </w:r>
       <w:r>
         <w:rPr>
@@ -2138,57 +1976,21 @@
       </w:r>
       <w:r>
         <w:rPr>
-          <w:rStyle w:val="DataTypeTok"/>
-        </w:rPr>
-        <w:t xml:space="preserve">L_T_Interactions =</w:t>
-      </w:r>
-      <w:r>
-        <w:rPr>
-          <w:rStyle w:val="NormalTok"/>
-        </w:rPr>
-        <w:t xml:space="preserve"> </w:t>
-      </w:r>
-      <w:r>
-        <w:rPr>
-          <w:rStyle w:val="KeywordTok"/>
-        </w:rPr>
-        <w:t xml:space="preserve">log</w:t>
-      </w:r>
-      <w:r>
-        <w:rPr>
-          <w:rStyle w:val="NormalTok"/>
-        </w:rPr>
-        <w:t xml:space="preserve">(T_Interactions), </w:t>
-      </w:r>
-      <w:r>
-        <w:rPr>
-          <w:rStyle w:val="DataTypeTok"/>
-        </w:rPr>
-        <w:t xml:space="preserve">L_T_Impression =</w:t>
-      </w:r>
-      <w:r>
-        <w:rPr>
-          <w:rStyle w:val="NormalTok"/>
-        </w:rPr>
-        <w:t xml:space="preserve"> </w:t>
-      </w:r>
-      <w:r>
-        <w:rPr>
-          <w:rStyle w:val="KeywordTok"/>
-        </w:rPr>
-        <w:t xml:space="preserve">log</w:t>
-      </w:r>
-      <w:r>
-        <w:rPr>
-          <w:rStyle w:val="NormalTok"/>
-        </w:rPr>
-        <w:t xml:space="preserve">(T_Impression)) </w:t>
+          <w:rStyle w:val="DecValTok"/>
+        </w:rPr>
+        <w:t xml:space="preserve">1</w:t>
+      </w:r>
+      <w:r>
+        <w:rPr>
+          <w:rStyle w:val="NormalTok"/>
+        </w:rPr>
+        <w:t xml:space="preserve"> </w:t>
       </w:r>
       <w:r>
         <w:rPr>
           <w:rStyle w:val="OperatorTok"/>
         </w:rPr>
-        <w:t xml:space="preserve">%&gt;%</w:t>
+        <w:t xml:space="preserve">-</w:t>
       </w:r>
       <w:r>
         <w:rPr>
@@ -2200,7 +2002,64 @@
         <w:rPr>
           <w:rStyle w:val="KeywordTok"/>
         </w:rPr>
-        <w:t xml:space="preserve">filter</w:t>
+        <w:t xml:space="preserve">nrow</w:t>
+      </w:r>
+      <w:r>
+        <w:rPr>
+          <w:rStyle w:val="NormalTok"/>
+        </w:rPr>
+        <w:t xml:space="preserve">(fb.clean1)</w:t>
+      </w:r>
+      <w:r>
+        <w:rPr>
+          <w:rStyle w:val="OperatorTok"/>
+        </w:rPr>
+        <w:t xml:space="preserve">/</w:t>
+      </w:r>
+      <w:r>
+        <w:rPr>
+          <w:rStyle w:val="KeywordTok"/>
+        </w:rPr>
+        <w:t xml:space="preserve">nrow</w:t>
+      </w:r>
+      <w:r>
+        <w:rPr>
+          <w:rStyle w:val="NormalTok"/>
+        </w:rPr>
+        <w:t xml:space="preserve">(fb))</w:t>
+      </w:r>
+      <w:r>
+        <w:rPr>
+          <w:rStyle w:val="OperatorTok"/>
+        </w:rPr>
+        <w:t xml:space="preserve">*</w:t>
+      </w:r>
+      <w:r>
+        <w:rPr>
+          <w:rStyle w:val="DecValTok"/>
+        </w:rPr>
+        <w:t xml:space="preserve">100</w:t>
+      </w:r>
+      <w:r>
+        <w:br/>
+      </w:r>
+      <w:r>
+        <w:rPr>
+          <w:rStyle w:val="NormalTok"/>
+        </w:rPr>
+        <w:t xml:space="preserve">percentage_tibble &lt;-</w:t>
+      </w:r>
+      <w:r>
+        <w:rPr>
+          <w:rStyle w:val="StringTok"/>
+        </w:rPr>
+        <w:t xml:space="preserve"> </w:t>
+      </w:r>
+      <w:r>
+        <w:rPr>
+          <w:rStyle w:val="KeywordTok"/>
+        </w:rPr>
+        <w:t xml:space="preserve">tribble</w:t>
       </w:r>
       <w:r>
         <w:rPr>
@@ -2212,91 +2071,46 @@
         <w:rPr>
           <w:rStyle w:val="OperatorTok"/>
         </w:rPr>
-        <w:t xml:space="preserve">!</w:t>
-      </w:r>
-      <w:r>
-        <w:rPr>
-          <w:rStyle w:val="KeywordTok"/>
-        </w:rPr>
-        <w:t xml:space="preserve">is.infinite</w:t>
-      </w:r>
-      <w:r>
-        <w:rPr>
-          <w:rStyle w:val="NormalTok"/>
-        </w:rPr>
-        <w:t xml:space="preserve">(L_T_Interactions))</w:t>
-      </w:r>
-      <w:r>
-        <w:br/>
-      </w:r>
-      <w:r>
-        <w:rPr>
-          <w:rStyle w:val="NormalTok"/>
-        </w:rPr>
-        <w:t xml:space="preserve">m.log &lt;-</w:t>
+        <w:t xml:space="preserve">~</w:t>
+      </w:r>
+      <w:r>
+        <w:rPr>
+          <w:rStyle w:val="NormalTok"/>
+        </w:rPr>
+        <w:t xml:space="preserve">Variable, </w:t>
+      </w:r>
+      <w:r>
+        <w:rPr>
+          <w:rStyle w:val="OperatorTok"/>
+        </w:rPr>
+        <w:t xml:space="preserve">~</w:t>
+      </w:r>
+      <w:r>
+        <w:rPr>
+          <w:rStyle w:val="NormalTok"/>
+        </w:rPr>
+        <w:t xml:space="preserve">Percentage_Removed, </w:t>
       </w:r>
       <w:r>
         <w:rPr>
           <w:rStyle w:val="StringTok"/>
         </w:rPr>
-        <w:t xml:space="preserve"> </w:t>
-      </w:r>
-      <w:r>
-        <w:rPr>
-          <w:rStyle w:val="KeywordTok"/>
-        </w:rPr>
-        <w:t xml:space="preserve">lm</w:t>
-      </w:r>
-      <w:r>
-        <w:rPr>
-          <w:rStyle w:val="NormalTok"/>
-        </w:rPr>
-        <w:t xml:space="preserve">(L_T_Interactions </w:t>
-      </w:r>
-      <w:r>
-        <w:rPr>
-          <w:rStyle w:val="OperatorTok"/>
-        </w:rPr>
-        <w:t xml:space="preserve">~</w:t>
-      </w:r>
-      <w:r>
-        <w:rPr>
-          <w:rStyle w:val="StringTok"/>
-        </w:rPr>
-        <w:t xml:space="preserve"> </w:t>
-      </w:r>
-      <w:r>
-        <w:rPr>
-          <w:rStyle w:val="NormalTok"/>
-        </w:rPr>
-        <w:t xml:space="preserve">L_T_Impression, </w:t>
-      </w:r>
-      <w:r>
-        <w:rPr>
-          <w:rStyle w:val="DataTypeTok"/>
-        </w:rPr>
-        <w:t xml:space="preserve">data =</w:t>
-      </w:r>
-      <w:r>
-        <w:rPr>
-          <w:rStyle w:val="NormalTok"/>
-        </w:rPr>
-        <w:t xml:space="preserve"> logfb)</w:t>
-      </w:r>
-      <w:r>
-        <w:br/>
-      </w:r>
-      <w:r>
-        <w:rPr>
-          <w:rStyle w:val="KeywordTok"/>
-        </w:rPr>
-        <w:t xml:space="preserve">summary</w:t>
-      </w:r>
-      <w:r>
-        <w:rPr>
-          <w:rStyle w:val="NormalTok"/>
-        </w:rPr>
-        <w:t xml:space="preserve">(m.log)</w:t>
+        <w:t xml:space="preserve">"Overall"</w:t>
+      </w:r>
+      <w:r>
+        <w:rPr>
+          <w:rStyle w:val="NormalTok"/>
+        </w:rPr>
+        <w:t xml:space="preserve">, removedt1)</w:t>
+      </w:r>
+      <w:r>
+        <w:br/>
+      </w:r>
+      <w:r>
+        <w:rPr>
+          <w:rStyle w:val="NormalTok"/>
+        </w:rPr>
+        <w:t xml:space="preserve">(percentage_tibble)</w:t>
       </w:r>
     </w:p>
     <w:p>
@@ -2307,168 +2121,117 @@
         <w:rPr>
           <w:rStyle w:val="VerbatimChar"/>
         </w:rPr>
-        <w:t xml:space="preserve">## </w:t>
-      </w:r>
-      <w:r>
-        <w:br/>
-      </w:r>
-      <w:r>
-        <w:rPr>
-          <w:rStyle w:val="VerbatimChar"/>
-        </w:rPr>
-        <w:t xml:space="preserve">## Call:</w:t>
-      </w:r>
-      <w:r>
-        <w:br/>
-      </w:r>
-      <w:r>
-        <w:rPr>
-          <w:rStyle w:val="VerbatimChar"/>
-        </w:rPr>
-        <w:t xml:space="preserve">## lm(formula = L_T_Interactions ~ L_T_Impression, data = logfb)</w:t>
-      </w:r>
-      <w:r>
-        <w:br/>
-      </w:r>
-      <w:r>
-        <w:rPr>
-          <w:rStyle w:val="VerbatimChar"/>
-        </w:rPr>
-        <w:t xml:space="preserve">## </w:t>
-      </w:r>
-      <w:r>
-        <w:br/>
-      </w:r>
-      <w:r>
-        <w:rPr>
-          <w:rStyle w:val="VerbatimChar"/>
-        </w:rPr>
-        <w:t xml:space="preserve">## Residuals:</w:t>
-      </w:r>
-      <w:r>
-        <w:br/>
-      </w:r>
-      <w:r>
-        <w:rPr>
-          <w:rStyle w:val="VerbatimChar"/>
-        </w:rPr>
-        <w:t xml:space="preserve">##     Min      1Q  Median      3Q     Max </w:t>
-      </w:r>
-      <w:r>
-        <w:br/>
-      </w:r>
-      <w:r>
-        <w:rPr>
-          <w:rStyle w:val="VerbatimChar"/>
-        </w:rPr>
-        <w:t xml:space="preserve">## -4.2396 -0.3061  0.1709  0.4665  0.9808 </w:t>
-      </w:r>
-      <w:r>
-        <w:br/>
-      </w:r>
-      <w:r>
-        <w:rPr>
-          <w:rStyle w:val="VerbatimChar"/>
-        </w:rPr>
-        <w:t xml:space="preserve">## </w:t>
-      </w:r>
-      <w:r>
-        <w:br/>
-      </w:r>
-      <w:r>
-        <w:rPr>
-          <w:rStyle w:val="VerbatimChar"/>
-        </w:rPr>
-        <w:t xml:space="preserve">## Coefficients:</w:t>
-      </w:r>
-      <w:r>
-        <w:br/>
-      </w:r>
-      <w:r>
-        <w:rPr>
-          <w:rStyle w:val="VerbatimChar"/>
-        </w:rPr>
-        <w:t xml:space="preserve">##                Estimate Std. Error t value Pr(&gt;|t|)    </w:t>
-      </w:r>
-      <w:r>
-        <w:br/>
-      </w:r>
-      <w:r>
-        <w:rPr>
-          <w:rStyle w:val="VerbatimChar"/>
-        </w:rPr>
-        <w:t xml:space="preserve">## (Intercept)    -6.16940    0.68040  -9.067   &lt;2e-16 ***</w:t>
-      </w:r>
-      <w:r>
-        <w:br/>
-      </w:r>
-      <w:r>
-        <w:rPr>
-          <w:rStyle w:val="VerbatimChar"/>
-        </w:rPr>
-        <w:t xml:space="preserve">## L_T_Impression  1.21835    0.07829  15.563   &lt;2e-16 ***</w:t>
-      </w:r>
-      <w:r>
-        <w:br/>
-      </w:r>
-      <w:r>
-        <w:rPr>
-          <w:rStyle w:val="VerbatimChar"/>
-        </w:rPr>
-        <w:t xml:space="preserve">## ---</w:t>
-      </w:r>
-      <w:r>
-        <w:br/>
-      </w:r>
-      <w:r>
-        <w:rPr>
-          <w:rStyle w:val="VerbatimChar"/>
-        </w:rPr>
-        <w:t xml:space="preserve">## Signif. codes:  0 '***' 0.001 '**' 0.01 '*' 0.05 '.' 0.1 ' ' 1</w:t>
-      </w:r>
-      <w:r>
-        <w:br/>
-      </w:r>
-      <w:r>
-        <w:rPr>
-          <w:rStyle w:val="VerbatimChar"/>
-        </w:rPr>
-        <w:t xml:space="preserve">## </w:t>
-      </w:r>
-      <w:r>
-        <w:br/>
-      </w:r>
-      <w:r>
-        <w:rPr>
-          <w:rStyle w:val="VerbatimChar"/>
-        </w:rPr>
-        <w:t xml:space="preserve">## Residual standard error: 0.7345 on 297 degrees of freedom</w:t>
-      </w:r>
-      <w:r>
-        <w:br/>
-      </w:r>
-      <w:r>
-        <w:rPr>
-          <w:rStyle w:val="VerbatimChar"/>
-        </w:rPr>
-        <w:t xml:space="preserve">## Multiple R-squared:  0.4492, Adjusted R-squared:  0.4473 </w:t>
-      </w:r>
-      <w:r>
-        <w:br/>
-      </w:r>
-      <w:r>
-        <w:rPr>
-          <w:rStyle w:val="VerbatimChar"/>
-        </w:rPr>
-        <w:t xml:space="preserve">## F-statistic: 242.2 on 1 and 297 DF,  p-value: &lt; 2.2e-16</w:t>
+        <w:t xml:space="preserve">## # A tibble: 1 x 2</w:t>
+      </w:r>
+      <w:r>
+        <w:br/>
+      </w:r>
+      <w:r>
+        <w:rPr>
+          <w:rStyle w:val="VerbatimChar"/>
+        </w:rPr>
+        <w:t xml:space="preserve">##   Variable Percentage_Removed</w:t>
+      </w:r>
+      <w:r>
+        <w:br/>
+      </w:r>
+      <w:r>
+        <w:rPr>
+          <w:rStyle w:val="VerbatimChar"/>
+        </w:rPr>
+        <w:t xml:space="preserve">##   &lt;chr&gt;                 &lt;dbl&gt;</w:t>
+      </w:r>
+      <w:r>
+        <w:br/>
+      </w:r>
+      <w:r>
+        <w:rPr>
+          <w:rStyle w:val="VerbatimChar"/>
+        </w:rPr>
+        <w:t xml:space="preserve">## 1 Overall                21.0</w:t>
       </w:r>
     </w:p>
     <w:p>
       <w:pPr>
-        <w:pStyle w:val="FirstParagraph"/>
-      </w:pPr>
-      <w:r>
-        <w:t xml:space="preserve">This model is considerably better than the previous one, with very low p values for both parameters of interest. This output indicates that the both beta0 and beta1 are significant. Adjusted R-squared value is also high, at 0.4473, indicating that this fit is better compared to the linear fit. The graphs for the log-transformed variables are given below.</w:t>
+        <w:pStyle w:val="SourceCode"/>
+      </w:pPr>
+      <w:r>
+        <w:rPr>
+          <w:rStyle w:val="CommentTok"/>
+        </w:rPr>
+        <w:t xml:space="preserve"># calculate OLS</w:t>
+      </w:r>
+      <w:r>
+        <w:br/>
+      </w:r>
+      <w:r>
+        <w:rPr>
+          <w:rStyle w:val="NormalTok"/>
+        </w:rPr>
+        <w:t xml:space="preserve">m.ols1 &lt;-</w:t>
+      </w:r>
+      <w:r>
+        <w:rPr>
+          <w:rStyle w:val="StringTok"/>
+        </w:rPr>
+        <w:t xml:space="preserve"> </w:t>
+      </w:r>
+      <w:r>
+        <w:rPr>
+          <w:rStyle w:val="KeywordTok"/>
+        </w:rPr>
+        <w:t xml:space="preserve">lm</w:t>
+      </w:r>
+      <w:r>
+        <w:rPr>
+          <w:rStyle w:val="NormalTok"/>
+        </w:rPr>
+        <w:t xml:space="preserve">(T_Interactions </w:t>
+      </w:r>
+      <w:r>
+        <w:rPr>
+          <w:rStyle w:val="OperatorTok"/>
+        </w:rPr>
+        <w:t xml:space="preserve">~</w:t>
+      </w:r>
+      <w:r>
+        <w:rPr>
+          <w:rStyle w:val="StringTok"/>
+        </w:rPr>
+        <w:t xml:space="preserve"> </w:t>
+      </w:r>
+      <w:r>
+        <w:rPr>
+          <w:rStyle w:val="NormalTok"/>
+        </w:rPr>
+        <w:t xml:space="preserve">T_Impression, </w:t>
+      </w:r>
+      <w:r>
+        <w:rPr>
+          <w:rStyle w:val="DataTypeTok"/>
+        </w:rPr>
+        <w:t xml:space="preserve">data =</w:t>
+      </w:r>
+      <w:r>
+        <w:rPr>
+          <w:rStyle w:val="NormalTok"/>
+        </w:rPr>
+        <w:t xml:space="preserve"> fb.clean1)</w:t>
+      </w:r>
+      <w:r>
+        <w:br/>
+      </w:r>
+      <w:r>
+        <w:rPr>
+          <w:rStyle w:val="KeywordTok"/>
+        </w:rPr>
+        <w:t xml:space="preserve">summary</w:t>
+      </w:r>
+      <w:r>
+        <w:rPr>
+          <w:rStyle w:val="NormalTok"/>
+        </w:rPr>
+        <w:t xml:space="preserve">(m.ols1)</w:t>
       </w:r>
     </w:p>
     <w:p>
@@ -2477,9 +2240,307 @@
       </w:pPr>
       <w:r>
         <w:rPr>
+          <w:rStyle w:val="VerbatimChar"/>
+        </w:rPr>
+        <w:t xml:space="preserve">## </w:t>
+      </w:r>
+      <w:r>
+        <w:br/>
+      </w:r>
+      <w:r>
+        <w:rPr>
+          <w:rStyle w:val="VerbatimChar"/>
+        </w:rPr>
+        <w:t xml:space="preserve">## Call:</w:t>
+      </w:r>
+      <w:r>
+        <w:br/>
+      </w:r>
+      <w:r>
+        <w:rPr>
+          <w:rStyle w:val="VerbatimChar"/>
+        </w:rPr>
+        <w:t xml:space="preserve">## lm(formula = T_Interactions ~ T_Impression, data = fb.clean1)</w:t>
+      </w:r>
+      <w:r>
+        <w:br/>
+      </w:r>
+      <w:r>
+        <w:rPr>
+          <w:rStyle w:val="VerbatimChar"/>
+        </w:rPr>
+        <w:t xml:space="preserve">## </w:t>
+      </w:r>
+      <w:r>
+        <w:br/>
+      </w:r>
+      <w:r>
+        <w:rPr>
+          <w:rStyle w:val="VerbatimChar"/>
+        </w:rPr>
+        <w:t xml:space="preserve">## Residuals:</w:t>
+      </w:r>
+      <w:r>
+        <w:br/>
+      </w:r>
+      <w:r>
+        <w:rPr>
+          <w:rStyle w:val="VerbatimChar"/>
+        </w:rPr>
+        <w:t xml:space="preserve">##     Min      1Q  Median      3Q     Max </w:t>
+      </w:r>
+      <w:r>
+        <w:br/>
+      </w:r>
+      <w:r>
+        <w:rPr>
+          <w:rStyle w:val="VerbatimChar"/>
+        </w:rPr>
+        <w:t xml:space="preserve">## -227.86  -54.89  -15.76   43.92  482.86 </w:t>
+      </w:r>
+      <w:r>
+        <w:br/>
+      </w:r>
+      <w:r>
+        <w:rPr>
+          <w:rStyle w:val="VerbatimChar"/>
+        </w:rPr>
+        <w:t xml:space="preserve">## </w:t>
+      </w:r>
+      <w:r>
+        <w:br/>
+      </w:r>
+      <w:r>
+        <w:rPr>
+          <w:rStyle w:val="VerbatimChar"/>
+        </w:rPr>
+        <w:t xml:space="preserve">## Coefficients:</w:t>
+      </w:r>
+      <w:r>
+        <w:br/>
+      </w:r>
+      <w:r>
+        <w:rPr>
+          <w:rStyle w:val="VerbatimChar"/>
+        </w:rPr>
+        <w:t xml:space="preserve">##               Estimate Std. Error t value Pr(&gt;|t|)    </w:t>
+      </w:r>
+      <w:r>
+        <w:br/>
+      </w:r>
+      <w:r>
+        <w:rPr>
+          <w:rStyle w:val="VerbatimChar"/>
+        </w:rPr>
+        <w:t xml:space="preserve">## (Intercept)  5.187e+01  8.566e+00   6.055  3.3e-09 ***</w:t>
+      </w:r>
+      <w:r>
+        <w:br/>
+      </w:r>
+      <w:r>
+        <w:rPr>
+          <w:rStyle w:val="VerbatimChar"/>
+        </w:rPr>
+        <w:t xml:space="preserve">## T_Impression 8.961e-03  7.695e-04  11.646  &lt; 2e-16 ***</w:t>
+      </w:r>
+      <w:r>
+        <w:br/>
+      </w:r>
+      <w:r>
+        <w:rPr>
+          <w:rStyle w:val="VerbatimChar"/>
+        </w:rPr>
+        <w:t xml:space="preserve">## ---</w:t>
+      </w:r>
+      <w:r>
+        <w:br/>
+      </w:r>
+      <w:r>
+        <w:rPr>
+          <w:rStyle w:val="VerbatimChar"/>
+        </w:rPr>
+        <w:t xml:space="preserve">## Signif. codes:  0 '***' 0.001 '**' 0.01 '*' 0.05 '.' 0.1 ' ' 1</w:t>
+      </w:r>
+      <w:r>
+        <w:br/>
+      </w:r>
+      <w:r>
+        <w:rPr>
+          <w:rStyle w:val="VerbatimChar"/>
+        </w:rPr>
+        <w:t xml:space="preserve">## </w:t>
+      </w:r>
+      <w:r>
+        <w:br/>
+      </w:r>
+      <w:r>
+        <w:rPr>
+          <w:rStyle w:val="VerbatimChar"/>
+        </w:rPr>
+        <w:t xml:space="preserve">## Residual standard error: 93.64 on 389 degrees of freedom</w:t>
+      </w:r>
+      <w:r>
+        <w:br/>
+      </w:r>
+      <w:r>
+        <w:rPr>
+          <w:rStyle w:val="VerbatimChar"/>
+        </w:rPr>
+        <w:t xml:space="preserve">## Multiple R-squared:  0.2585, Adjusted R-squared:  0.2566 </w:t>
+      </w:r>
+      <w:r>
+        <w:br/>
+      </w:r>
+      <w:r>
+        <w:rPr>
+          <w:rStyle w:val="VerbatimChar"/>
+        </w:rPr>
+        <w:t xml:space="preserve">## F-statistic: 135.6 on 1 and 389 DF,  p-value: &lt; 2.2e-16</w:t>
+      </w:r>
+    </w:p>
+    <w:p>
+      <w:pPr>
+        <w:pStyle w:val="SourceCode"/>
+      </w:pPr>
+      <w:r>
+        <w:rPr>
+          <w:rStyle w:val="KeywordTok"/>
+        </w:rPr>
+        <w:t xml:space="preserve">round</w:t>
+      </w:r>
+      <w:r>
+        <w:rPr>
+          <w:rStyle w:val="NormalTok"/>
+        </w:rPr>
+        <w:t xml:space="preserve">(</w:t>
+      </w:r>
+      <w:r>
+        <w:rPr>
+          <w:rStyle w:val="KeywordTok"/>
+        </w:rPr>
+        <w:t xml:space="preserve">confint</w:t>
+      </w:r>
+      <w:r>
+        <w:rPr>
+          <w:rStyle w:val="NormalTok"/>
+        </w:rPr>
+        <w:t xml:space="preserve">(m.ols1,</w:t>
+      </w:r>
+      <w:r>
+        <w:rPr>
+          <w:rStyle w:val="DataTypeTok"/>
+        </w:rPr>
+        <w:t xml:space="preserve">level=</w:t>
+      </w:r>
+      <w:r>
+        <w:rPr>
+          <w:rStyle w:val="FloatTok"/>
+        </w:rPr>
+        <w:t xml:space="preserve">0.95</w:t>
+      </w:r>
+      <w:r>
+        <w:rPr>
+          <w:rStyle w:val="NormalTok"/>
+        </w:rPr>
+        <w:t xml:space="preserve">),</w:t>
+      </w:r>
+      <w:r>
+        <w:rPr>
+          <w:rStyle w:val="DecValTok"/>
+        </w:rPr>
+        <w:t xml:space="preserve">6</w:t>
+      </w:r>
+      <w:r>
+        <w:rPr>
+          <w:rStyle w:val="NormalTok"/>
+        </w:rPr>
+        <w:t xml:space="preserve">)</w:t>
+      </w:r>
+    </w:p>
+    <w:p>
+      <w:pPr>
+        <w:pStyle w:val="SourceCode"/>
+      </w:pPr>
+      <w:r>
+        <w:rPr>
+          <w:rStyle w:val="VerbatimChar"/>
+        </w:rPr>
+        <w:t xml:space="preserve">##                  2.5 %    97.5 %</w:t>
+      </w:r>
+      <w:r>
+        <w:br/>
+      </w:r>
+      <w:r>
+        <w:rPr>
+          <w:rStyle w:val="VerbatimChar"/>
+        </w:rPr>
+        <w:t xml:space="preserve">## (Intercept)  35.029691 68.713121</w:t>
+      </w:r>
+      <w:r>
+        <w:br/>
+      </w:r>
+      <w:r>
+        <w:rPr>
+          <w:rStyle w:val="VerbatimChar"/>
+        </w:rPr>
+        <w:t xml:space="preserve">## T_Impression  0.007448  0.010474</w:t>
+      </w:r>
+    </w:p>
+    <w:p>
+      <w:pPr>
+        <w:pStyle w:val="SourceCode"/>
+      </w:pPr>
+      <w:r>
+        <w:rPr>
+          <w:rStyle w:val="KeywordTok"/>
+        </w:rPr>
+        <w:t xml:space="preserve">vcov</w:t>
+      </w:r>
+      <w:r>
+        <w:rPr>
+          <w:rStyle w:val="NormalTok"/>
+        </w:rPr>
+        <w:t xml:space="preserve">(m.ols1)</w:t>
+      </w:r>
+    </w:p>
+    <w:p>
+      <w:pPr>
+        <w:pStyle w:val="SourceCode"/>
+      </w:pPr>
+      <w:r>
+        <w:rPr>
+          <w:rStyle w:val="VerbatimChar"/>
+        </w:rPr>
+        <w:t xml:space="preserve">##              (Intercept)  T_Impression</w:t>
+      </w:r>
+      <w:r>
+        <w:br/>
+      </w:r>
+      <w:r>
+        <w:rPr>
+          <w:rStyle w:val="VerbatimChar"/>
+        </w:rPr>
+        <w:t xml:space="preserve">## (Intercept)  73.37866365 -5.492540e-03</w:t>
+      </w:r>
+      <w:r>
+        <w:br/>
+      </w:r>
+      <w:r>
+        <w:rPr>
+          <w:rStyle w:val="VerbatimChar"/>
+        </w:rPr>
+        <w:t xml:space="preserve">## T_Impression -0.00549254  5.920583e-07</w:t>
+      </w:r>
+    </w:p>
+    <w:p>
+      <w:pPr>
+        <w:pStyle w:val="SourceCode"/>
+      </w:pPr>
+      <w:r>
+        <w:rPr>
           <w:rStyle w:val="CommentTok"/>
         </w:rPr>
-        <w:t xml:space="preserve"># plot log with predictions</w:t>
+        <w:t xml:space="preserve">#plot OLS with predictions</w:t>
       </w:r>
       <w:r>
         <w:br/>
@@ -2494,7 +2555,7 @@
         <w:rPr>
           <w:rStyle w:val="NormalTok"/>
         </w:rPr>
-        <w:t xml:space="preserve">(logfb </w:t>
+        <w:t xml:space="preserve">(fb.clean1 </w:t>
       </w:r>
       <w:r>
         <w:rPr>
@@ -2518,7 +2579,7 @@
         <w:rPr>
           <w:rStyle w:val="NormalTok"/>
         </w:rPr>
-        <w:t xml:space="preserve">(m.log), </w:t>
+        <w:t xml:space="preserve">(m.ols1), </w:t>
       </w:r>
       <w:r>
         <w:rPr>
@@ -2530,7 +2591,7 @@
         <w:rPr>
           <w:rStyle w:val="NormalTok"/>
         </w:rPr>
-        <w:t xml:space="preserve">(L_T_Impression, L_T_Interactions)) </w:t>
+        <w:t xml:space="preserve">(T_Impression, T_Interactions)) </w:t>
       </w:r>
       <w:r>
         <w:rPr>
@@ -2667,7 +2728,7 @@
               <a:graphicData uri="http://schemas.openxmlformats.org/drawingml/2006/picture">
                 <pic:pic>
                   <pic:nvPicPr>
-                    <pic:cNvPr descr="OLS_files/figure-docx/LOG_plot-1.png" id="0" name="Picture"/>
+                    <pic:cNvPr descr="OLS_files/figure-docx/30k-1.png" id="0" name="Picture"/>
                     <pic:cNvPicPr>
                       <a:picLocks noChangeArrowheads="1" noChangeAspect="1"/>
                     </pic:cNvPicPr>
@@ -2723,7 +2784,7 @@
         <w:rPr>
           <w:rStyle w:val="NormalTok"/>
         </w:rPr>
-        <w:t xml:space="preserve">(logfb </w:t>
+        <w:t xml:space="preserve">(fb.clean1 </w:t>
       </w:r>
       <w:r>
         <w:rPr>
@@ -2747,7 +2808,7 @@
         <w:rPr>
           <w:rStyle w:val="NormalTok"/>
         </w:rPr>
-        <w:t xml:space="preserve">(m.log), </w:t>
+        <w:t xml:space="preserve">(m.ols1), </w:t>
       </w:r>
       <w:r>
         <w:rPr>
@@ -2759,7 +2820,7 @@
         <w:rPr>
           <w:rStyle w:val="NormalTok"/>
         </w:rPr>
-        <w:t xml:space="preserve">(L_T_Interactions, resid))</w:t>
+        <w:t xml:space="preserve">(T_Impression, resid))</w:t>
       </w:r>
       <w:r>
         <w:rPr>
@@ -2890,7 +2951,7 @@
               <a:graphicData uri="http://schemas.openxmlformats.org/drawingml/2006/picture">
                 <pic:pic>
                   <pic:nvPicPr>
-                    <pic:cNvPr descr="OLS_files/figure-docx/LOG_plot-2.png" id="0" name="Picture"/>
+                    <pic:cNvPr descr="OLS_files/figure-docx/30k-2.png" id="0" name="Picture"/>
                     <pic:cNvPicPr>
                       <a:picLocks noChangeArrowheads="1" noChangeAspect="1"/>
                     </pic:cNvPicPr>
@@ -2928,7 +2989,857 @@
         <w:pStyle w:val="BodyText"/>
       </w:pPr>
       <w:r>
-        <w:t xml:space="preserve">Notice that the log plot follows a roughly linear trend, with residuals roughly clustering around the y=0 line. If log transformation yields a considerably good linear fit, the non-transformed data could exhibit an exponential relationship. We won’t expand on this concept for this project deliverable, but it will be considered when we construct our final project.</w:t>
+        <w:t xml:space="preserve">The output still has significant values for parameter estimation with slightly improved Adjusted R-Square. The output of this plot and the visual trend of the scatterplot motivates us to do a log transformation on the variable.</w:t>
+      </w:r>
+    </w:p>
+    <w:p>
+      <w:pPr>
+        <w:pStyle w:val="SourceCode"/>
+      </w:pPr>
+      <w:r>
+        <w:rPr>
+          <w:rStyle w:val="CommentTok"/>
+        </w:rPr>
+        <w:t xml:space="preserve"># log transform</w:t>
+      </w:r>
+      <w:r>
+        <w:br/>
+      </w:r>
+      <w:r>
+        <w:rPr>
+          <w:rStyle w:val="NormalTok"/>
+        </w:rPr>
+        <w:t xml:space="preserve">logfb &lt;-</w:t>
+      </w:r>
+      <w:r>
+        <w:rPr>
+          <w:rStyle w:val="StringTok"/>
+        </w:rPr>
+        <w:t xml:space="preserve"> </w:t>
+      </w:r>
+      <w:r>
+        <w:rPr>
+          <w:rStyle w:val="NormalTok"/>
+        </w:rPr>
+        <w:t xml:space="preserve">fb.clean </w:t>
+      </w:r>
+      <w:r>
+        <w:rPr>
+          <w:rStyle w:val="OperatorTok"/>
+        </w:rPr>
+        <w:t xml:space="preserve">%&gt;%</w:t>
+      </w:r>
+      <w:r>
+        <w:rPr>
+          <w:rStyle w:val="StringTok"/>
+        </w:rPr>
+        <w:t xml:space="preserve"> </w:t>
+      </w:r>
+      <w:r>
+        <w:rPr>
+          <w:rStyle w:val="KeywordTok"/>
+        </w:rPr>
+        <w:t xml:space="preserve">transmute</w:t>
+      </w:r>
+      <w:r>
+        <w:rPr>
+          <w:rStyle w:val="NormalTok"/>
+        </w:rPr>
+        <w:t xml:space="preserve">(</w:t>
+      </w:r>
+      <w:r>
+        <w:rPr>
+          <w:rStyle w:val="DataTypeTok"/>
+        </w:rPr>
+        <w:t xml:space="preserve">L_T_Interactions =</w:t>
+      </w:r>
+      <w:r>
+        <w:rPr>
+          <w:rStyle w:val="NormalTok"/>
+        </w:rPr>
+        <w:t xml:space="preserve"> </w:t>
+      </w:r>
+      <w:r>
+        <w:rPr>
+          <w:rStyle w:val="KeywordTok"/>
+        </w:rPr>
+        <w:t xml:space="preserve">log</w:t>
+      </w:r>
+      <w:r>
+        <w:rPr>
+          <w:rStyle w:val="NormalTok"/>
+        </w:rPr>
+        <w:t xml:space="preserve">(T_Interactions), </w:t>
+      </w:r>
+      <w:r>
+        <w:rPr>
+          <w:rStyle w:val="DataTypeTok"/>
+        </w:rPr>
+        <w:t xml:space="preserve">L_T_Impression =</w:t>
+      </w:r>
+      <w:r>
+        <w:rPr>
+          <w:rStyle w:val="NormalTok"/>
+        </w:rPr>
+        <w:t xml:space="preserve"> </w:t>
+      </w:r>
+      <w:r>
+        <w:rPr>
+          <w:rStyle w:val="KeywordTok"/>
+        </w:rPr>
+        <w:t xml:space="preserve">log</w:t>
+      </w:r>
+      <w:r>
+        <w:rPr>
+          <w:rStyle w:val="NormalTok"/>
+        </w:rPr>
+        <w:t xml:space="preserve">(T_Impression)) </w:t>
+      </w:r>
+      <w:r>
+        <w:rPr>
+          <w:rStyle w:val="OperatorTok"/>
+        </w:rPr>
+        <w:t xml:space="preserve">%&gt;%</w:t>
+      </w:r>
+      <w:r>
+        <w:rPr>
+          <w:rStyle w:val="StringTok"/>
+        </w:rPr>
+        <w:t xml:space="preserve"> </w:t>
+      </w:r>
+      <w:r>
+        <w:rPr>
+          <w:rStyle w:val="KeywordTok"/>
+        </w:rPr>
+        <w:t xml:space="preserve">filter</w:t>
+      </w:r>
+      <w:r>
+        <w:rPr>
+          <w:rStyle w:val="NormalTok"/>
+        </w:rPr>
+        <w:t xml:space="preserve">(</w:t>
+      </w:r>
+      <w:r>
+        <w:rPr>
+          <w:rStyle w:val="OperatorTok"/>
+        </w:rPr>
+        <w:t xml:space="preserve">!</w:t>
+      </w:r>
+      <w:r>
+        <w:rPr>
+          <w:rStyle w:val="KeywordTok"/>
+        </w:rPr>
+        <w:t xml:space="preserve">is.infinite</w:t>
+      </w:r>
+      <w:r>
+        <w:rPr>
+          <w:rStyle w:val="NormalTok"/>
+        </w:rPr>
+        <w:t xml:space="preserve">(L_T_Interactions))</w:t>
+      </w:r>
+      <w:r>
+        <w:br/>
+      </w:r>
+      <w:r>
+        <w:rPr>
+          <w:rStyle w:val="NormalTok"/>
+        </w:rPr>
+        <w:t xml:space="preserve">m.log &lt;-</w:t>
+      </w:r>
+      <w:r>
+        <w:rPr>
+          <w:rStyle w:val="StringTok"/>
+        </w:rPr>
+        <w:t xml:space="preserve"> </w:t>
+      </w:r>
+      <w:r>
+        <w:rPr>
+          <w:rStyle w:val="KeywordTok"/>
+        </w:rPr>
+        <w:t xml:space="preserve">lm</w:t>
+      </w:r>
+      <w:r>
+        <w:rPr>
+          <w:rStyle w:val="NormalTok"/>
+        </w:rPr>
+        <w:t xml:space="preserve">(L_T_Interactions </w:t>
+      </w:r>
+      <w:r>
+        <w:rPr>
+          <w:rStyle w:val="OperatorTok"/>
+        </w:rPr>
+        <w:t xml:space="preserve">~</w:t>
+      </w:r>
+      <w:r>
+        <w:rPr>
+          <w:rStyle w:val="StringTok"/>
+        </w:rPr>
+        <w:t xml:space="preserve"> </w:t>
+      </w:r>
+      <w:r>
+        <w:rPr>
+          <w:rStyle w:val="NormalTok"/>
+        </w:rPr>
+        <w:t xml:space="preserve">L_T_Impression, </w:t>
+      </w:r>
+      <w:r>
+        <w:rPr>
+          <w:rStyle w:val="DataTypeTok"/>
+        </w:rPr>
+        <w:t xml:space="preserve">data =</w:t>
+      </w:r>
+      <w:r>
+        <w:rPr>
+          <w:rStyle w:val="NormalTok"/>
+        </w:rPr>
+        <w:t xml:space="preserve"> logfb)</w:t>
+      </w:r>
+      <w:r>
+        <w:br/>
+      </w:r>
+      <w:r>
+        <w:rPr>
+          <w:rStyle w:val="KeywordTok"/>
+        </w:rPr>
+        <w:t xml:space="preserve">summary</w:t>
+      </w:r>
+      <w:r>
+        <w:rPr>
+          <w:rStyle w:val="NormalTok"/>
+        </w:rPr>
+        <w:t xml:space="preserve">(m.log)</w:t>
+      </w:r>
+    </w:p>
+    <w:p>
+      <w:pPr>
+        <w:pStyle w:val="SourceCode"/>
+      </w:pPr>
+      <w:r>
+        <w:rPr>
+          <w:rStyle w:val="VerbatimChar"/>
+        </w:rPr>
+        <w:t xml:space="preserve">## </w:t>
+      </w:r>
+      <w:r>
+        <w:br/>
+      </w:r>
+      <w:r>
+        <w:rPr>
+          <w:rStyle w:val="VerbatimChar"/>
+        </w:rPr>
+        <w:t xml:space="preserve">## Call:</w:t>
+      </w:r>
+      <w:r>
+        <w:br/>
+      </w:r>
+      <w:r>
+        <w:rPr>
+          <w:rStyle w:val="VerbatimChar"/>
+        </w:rPr>
+        <w:t xml:space="preserve">## lm(formula = L_T_Interactions ~ L_T_Impression, data = logfb)</w:t>
+      </w:r>
+      <w:r>
+        <w:br/>
+      </w:r>
+      <w:r>
+        <w:rPr>
+          <w:rStyle w:val="VerbatimChar"/>
+        </w:rPr>
+        <w:t xml:space="preserve">## </w:t>
+      </w:r>
+      <w:r>
+        <w:br/>
+      </w:r>
+      <w:r>
+        <w:rPr>
+          <w:rStyle w:val="VerbatimChar"/>
+        </w:rPr>
+        <w:t xml:space="preserve">## Residuals:</w:t>
+      </w:r>
+      <w:r>
+        <w:br/>
+      </w:r>
+      <w:r>
+        <w:rPr>
+          <w:rStyle w:val="VerbatimChar"/>
+        </w:rPr>
+        <w:t xml:space="preserve">##     Min      1Q  Median      3Q     Max </w:t>
+      </w:r>
+      <w:r>
+        <w:br/>
+      </w:r>
+      <w:r>
+        <w:rPr>
+          <w:rStyle w:val="VerbatimChar"/>
+        </w:rPr>
+        <w:t xml:space="preserve">## -3.9347 -0.4297  0.1383  0.5774  1.7011 </w:t>
+      </w:r>
+      <w:r>
+        <w:br/>
+      </w:r>
+      <w:r>
+        <w:rPr>
+          <w:rStyle w:val="VerbatimChar"/>
+        </w:rPr>
+        <w:t xml:space="preserve">## </w:t>
+      </w:r>
+      <w:r>
+        <w:br/>
+      </w:r>
+      <w:r>
+        <w:rPr>
+          <w:rStyle w:val="VerbatimChar"/>
+        </w:rPr>
+        <w:t xml:space="preserve">## Coefficients:</w:t>
+      </w:r>
+      <w:r>
+        <w:br/>
+      </w:r>
+      <w:r>
+        <w:rPr>
+          <w:rStyle w:val="VerbatimChar"/>
+        </w:rPr>
+        <w:t xml:space="preserve">##                Estimate Std. Error t value Pr(&gt;|t|)    </w:t>
+      </w:r>
+      <w:r>
+        <w:br/>
+      </w:r>
+      <w:r>
+        <w:rPr>
+          <w:rStyle w:val="VerbatimChar"/>
+        </w:rPr>
+        <w:t xml:space="preserve">## (Intercept)    -1.19130    0.33136  -3.595 0.000358 ***</w:t>
+      </w:r>
+      <w:r>
+        <w:br/>
+      </w:r>
+      <w:r>
+        <w:rPr>
+          <w:rStyle w:val="VerbatimChar"/>
+        </w:rPr>
+        <w:t xml:space="preserve">## L_T_Impression  0.63860    0.03517  18.160  &lt; 2e-16 ***</w:t>
+      </w:r>
+      <w:r>
+        <w:br/>
+      </w:r>
+      <w:r>
+        <w:rPr>
+          <w:rStyle w:val="VerbatimChar"/>
+        </w:rPr>
+        <w:t xml:space="preserve">## ---</w:t>
+      </w:r>
+      <w:r>
+        <w:br/>
+      </w:r>
+      <w:r>
+        <w:rPr>
+          <w:rStyle w:val="VerbatimChar"/>
+        </w:rPr>
+        <w:t xml:space="preserve">## Signif. codes:  0 '***' 0.001 '**' 0.01 '*' 0.05 '.' 0.1 ' ' 1</w:t>
+      </w:r>
+      <w:r>
+        <w:br/>
+      </w:r>
+      <w:r>
+        <w:rPr>
+          <w:rStyle w:val="VerbatimChar"/>
+        </w:rPr>
+        <w:t xml:space="preserve">## </w:t>
+      </w:r>
+      <w:r>
+        <w:br/>
+      </w:r>
+      <w:r>
+        <w:rPr>
+          <w:rStyle w:val="VerbatimChar"/>
+        </w:rPr>
+        <w:t xml:space="preserve">## Residual standard error: 0.8358 on 481 degrees of freedom</w:t>
+      </w:r>
+      <w:r>
+        <w:br/>
+      </w:r>
+      <w:r>
+        <w:rPr>
+          <w:rStyle w:val="VerbatimChar"/>
+        </w:rPr>
+        <w:t xml:space="preserve">## Multiple R-squared:  0.4067, Adjusted R-squared:  0.4055 </w:t>
+      </w:r>
+      <w:r>
+        <w:br/>
+      </w:r>
+      <w:r>
+        <w:rPr>
+          <w:rStyle w:val="VerbatimChar"/>
+        </w:rPr>
+        <w:t xml:space="preserve">## F-statistic: 329.8 on 1 and 481 DF,  p-value: &lt; 2.2e-16</w:t>
+      </w:r>
+    </w:p>
+    <w:p>
+      <w:pPr>
+        <w:pStyle w:val="FirstParagraph"/>
+      </w:pPr>
+      <w:r>
+        <w:t xml:space="preserve">This model is considerably better than the previous one, with very low p values for both parameters of interest. This output indicates that the both beta0 and beta1 are significant. Adjusted R-squared value is also high, at 0.3989, indicating that this fit is better compared to the linear fit. The graphs for the log-transformed variables are given below.</w:t>
+      </w:r>
+    </w:p>
+    <w:p>
+      <w:pPr>
+        <w:pStyle w:val="SourceCode"/>
+      </w:pPr>
+      <w:r>
+        <w:rPr>
+          <w:rStyle w:val="CommentTok"/>
+        </w:rPr>
+        <w:t xml:space="preserve"># plot log with predictions</w:t>
+      </w:r>
+      <w:r>
+        <w:br/>
+      </w:r>
+      <w:r>
+        <w:rPr>
+          <w:rStyle w:val="KeywordTok"/>
+        </w:rPr>
+        <w:t xml:space="preserve">ggplot</w:t>
+      </w:r>
+      <w:r>
+        <w:rPr>
+          <w:rStyle w:val="NormalTok"/>
+        </w:rPr>
+        <w:t xml:space="preserve">(logfb </w:t>
+      </w:r>
+      <w:r>
+        <w:rPr>
+          <w:rStyle w:val="OperatorTok"/>
+        </w:rPr>
+        <w:t xml:space="preserve">%&gt;%</w:t>
+      </w:r>
+      <w:r>
+        <w:rPr>
+          <w:rStyle w:val="StringTok"/>
+        </w:rPr>
+        <w:t xml:space="preserve"> </w:t>
+      </w:r>
+      <w:r>
+        <w:rPr>
+          <w:rStyle w:val="KeywordTok"/>
+        </w:rPr>
+        <w:t xml:space="preserve">add_predictions</w:t>
+      </w:r>
+      <w:r>
+        <w:rPr>
+          <w:rStyle w:val="NormalTok"/>
+        </w:rPr>
+        <w:t xml:space="preserve">(m.log), </w:t>
+      </w:r>
+      <w:r>
+        <w:rPr>
+          <w:rStyle w:val="KeywordTok"/>
+        </w:rPr>
+        <w:t xml:space="preserve">aes</w:t>
+      </w:r>
+      <w:r>
+        <w:rPr>
+          <w:rStyle w:val="NormalTok"/>
+        </w:rPr>
+        <w:t xml:space="preserve">(L_T_Impression, L_T_Interactions)) </w:t>
+      </w:r>
+      <w:r>
+        <w:rPr>
+          <w:rStyle w:val="OperatorTok"/>
+        </w:rPr>
+        <w:t xml:space="preserve">+</w:t>
+      </w:r>
+      <w:r>
+        <w:rPr>
+          <w:rStyle w:val="StringTok"/>
+        </w:rPr>
+        <w:t xml:space="preserve"> </w:t>
+      </w:r>
+      <w:r>
+        <w:rPr>
+          <w:rStyle w:val="KeywordTok"/>
+        </w:rPr>
+        <w:t xml:space="preserve">geom_point</w:t>
+      </w:r>
+      <w:r>
+        <w:rPr>
+          <w:rStyle w:val="NormalTok"/>
+        </w:rPr>
+        <w:t xml:space="preserve">(</w:t>
+      </w:r>
+      <w:r>
+        <w:rPr>
+          <w:rStyle w:val="DataTypeTok"/>
+        </w:rPr>
+        <w:t xml:space="preserve">size =</w:t>
+      </w:r>
+      <w:r>
+        <w:rPr>
+          <w:rStyle w:val="NormalTok"/>
+        </w:rPr>
+        <w:t xml:space="preserve"> </w:t>
+      </w:r>
+      <w:r>
+        <w:rPr>
+          <w:rStyle w:val="FloatTok"/>
+        </w:rPr>
+        <w:t xml:space="preserve">0.1</w:t>
+      </w:r>
+      <w:r>
+        <w:rPr>
+          <w:rStyle w:val="NormalTok"/>
+        </w:rPr>
+        <w:t xml:space="preserve">) </w:t>
+      </w:r>
+      <w:r>
+        <w:rPr>
+          <w:rStyle w:val="OperatorTok"/>
+        </w:rPr>
+        <w:t xml:space="preserve">+</w:t>
+      </w:r>
+      <w:r>
+        <w:rPr>
+          <w:rStyle w:val="StringTok"/>
+        </w:rPr>
+        <w:t xml:space="preserve"> </w:t>
+      </w:r>
+      <w:r>
+        <w:rPr>
+          <w:rStyle w:val="KeywordTok"/>
+        </w:rPr>
+        <w:t xml:space="preserve">geom_line</w:t>
+      </w:r>
+      <w:r>
+        <w:rPr>
+          <w:rStyle w:val="NormalTok"/>
+        </w:rPr>
+        <w:t xml:space="preserve">(</w:t>
+      </w:r>
+      <w:r>
+        <w:rPr>
+          <w:rStyle w:val="KeywordTok"/>
+        </w:rPr>
+        <w:t xml:space="preserve">aes</w:t>
+      </w:r>
+      <w:r>
+        <w:rPr>
+          <w:rStyle w:val="NormalTok"/>
+        </w:rPr>
+        <w:t xml:space="preserve">(</w:t>
+      </w:r>
+      <w:r>
+        <w:rPr>
+          <w:rStyle w:val="DataTypeTok"/>
+        </w:rPr>
+        <w:t xml:space="preserve">y=</w:t>
+      </w:r>
+      <w:r>
+        <w:rPr>
+          <w:rStyle w:val="NormalTok"/>
+        </w:rPr>
+        <w:t xml:space="preserve">pred), </w:t>
+      </w:r>
+      <w:r>
+        <w:rPr>
+          <w:rStyle w:val="DataTypeTok"/>
+        </w:rPr>
+        <w:t xml:space="preserve">color =</w:t>
+      </w:r>
+      <w:r>
+        <w:rPr>
+          <w:rStyle w:val="NormalTok"/>
+        </w:rPr>
+        <w:t xml:space="preserve"> </w:t>
+      </w:r>
+      <w:r>
+        <w:rPr>
+          <w:rStyle w:val="StringTok"/>
+        </w:rPr>
+        <w:t xml:space="preserve">"blue"</w:t>
+      </w:r>
+      <w:r>
+        <w:rPr>
+          <w:rStyle w:val="NormalTok"/>
+        </w:rPr>
+        <w:t xml:space="preserve">)</w:t>
+      </w:r>
+    </w:p>
+    <w:p>
+      <w:pPr>
+        <w:pStyle w:val="FirstParagraph"/>
+      </w:pPr>
+      <w:r>
+        <w:drawing>
+          <wp:inline>
+            <wp:extent cx="4620126" cy="3696101"/>
+            <wp:effectExtent b="0" l="0" r="0" t="0"/>
+            <wp:docPr descr="" title="" id="1" name="Picture"/>
+            <a:graphic>
+              <a:graphicData uri="http://schemas.openxmlformats.org/drawingml/2006/picture">
+                <pic:pic>
+                  <pic:nvPicPr>
+                    <pic:cNvPr descr="OLS_files/figure-docx/LOG_plot-1.png" id="0" name="Picture"/>
+                    <pic:cNvPicPr>
+                      <a:picLocks noChangeArrowheads="1" noChangeAspect="1"/>
+                    </pic:cNvPicPr>
+                  </pic:nvPicPr>
+                  <pic:blipFill>
+                    <a:blip r:embed="rId25"/>
+                    <a:stretch>
+                      <a:fillRect/>
+                    </a:stretch>
+                  </pic:blipFill>
+                  <pic:spPr bwMode="auto">
+                    <a:xfrm>
+                      <a:off x="0" y="0"/>
+                      <a:ext cx="4620126" cy="3696101"/>
+                    </a:xfrm>
+                    <a:prstGeom prst="rect">
+                      <a:avLst/>
+                    </a:prstGeom>
+                    <a:noFill/>
+                    <a:ln w="9525">
+                      <a:noFill/>
+                      <a:headEnd/>
+                      <a:tailEnd/>
+                    </a:ln>
+                  </pic:spPr>
+                </pic:pic>
+              </a:graphicData>
+            </a:graphic>
+          </wp:inline>
+        </w:drawing>
+      </w:r>
+    </w:p>
+    <w:p>
+      <w:pPr>
+        <w:pStyle w:val="SourceCode"/>
+      </w:pPr>
+      <w:r>
+        <w:rPr>
+          <w:rStyle w:val="CommentTok"/>
+        </w:rPr>
+        <w:t xml:space="preserve"># plot residual</w:t>
+      </w:r>
+      <w:r>
+        <w:br/>
+      </w:r>
+      <w:r>
+        <w:rPr>
+          <w:rStyle w:val="KeywordTok"/>
+        </w:rPr>
+        <w:t xml:space="preserve">ggplot</w:t>
+      </w:r>
+      <w:r>
+        <w:rPr>
+          <w:rStyle w:val="NormalTok"/>
+        </w:rPr>
+        <w:t xml:space="preserve">(logfb </w:t>
+      </w:r>
+      <w:r>
+        <w:rPr>
+          <w:rStyle w:val="OperatorTok"/>
+        </w:rPr>
+        <w:t xml:space="preserve">%&gt;%</w:t>
+      </w:r>
+      <w:r>
+        <w:rPr>
+          <w:rStyle w:val="StringTok"/>
+        </w:rPr>
+        <w:t xml:space="preserve"> </w:t>
+      </w:r>
+      <w:r>
+        <w:rPr>
+          <w:rStyle w:val="KeywordTok"/>
+        </w:rPr>
+        <w:t xml:space="preserve">add_residuals</w:t>
+      </w:r>
+      <w:r>
+        <w:rPr>
+          <w:rStyle w:val="NormalTok"/>
+        </w:rPr>
+        <w:t xml:space="preserve">(m.log), </w:t>
+      </w:r>
+      <w:r>
+        <w:rPr>
+          <w:rStyle w:val="KeywordTok"/>
+        </w:rPr>
+        <w:t xml:space="preserve">aes</w:t>
+      </w:r>
+      <w:r>
+        <w:rPr>
+          <w:rStyle w:val="NormalTok"/>
+        </w:rPr>
+        <w:t xml:space="preserve">(L_T_Interactions, resid))</w:t>
+      </w:r>
+      <w:r>
+        <w:rPr>
+          <w:rStyle w:val="OperatorTok"/>
+        </w:rPr>
+        <w:t xml:space="preserve">+</w:t>
+      </w:r>
+      <w:r>
+        <w:rPr>
+          <w:rStyle w:val="KeywordTok"/>
+        </w:rPr>
+        <w:t xml:space="preserve">geom_hex</w:t>
+      </w:r>
+      <w:r>
+        <w:rPr>
+          <w:rStyle w:val="NormalTok"/>
+        </w:rPr>
+        <w:t xml:space="preserve">(</w:t>
+      </w:r>
+      <w:r>
+        <w:rPr>
+          <w:rStyle w:val="DataTypeTok"/>
+        </w:rPr>
+        <w:t xml:space="preserve">alpha =</w:t>
+      </w:r>
+      <w:r>
+        <w:rPr>
+          <w:rStyle w:val="NormalTok"/>
+        </w:rPr>
+        <w:t xml:space="preserve"> </w:t>
+      </w:r>
+      <w:r>
+        <w:rPr>
+          <w:rStyle w:val="FloatTok"/>
+        </w:rPr>
+        <w:t xml:space="preserve">0.7</w:t>
+      </w:r>
+      <w:r>
+        <w:rPr>
+          <w:rStyle w:val="NormalTok"/>
+        </w:rPr>
+        <w:t xml:space="preserve">)</w:t>
+      </w:r>
+      <w:r>
+        <w:rPr>
+          <w:rStyle w:val="OperatorTok"/>
+        </w:rPr>
+        <w:t xml:space="preserve">+</w:t>
+      </w:r>
+      <w:r>
+        <w:rPr>
+          <w:rStyle w:val="KeywordTok"/>
+        </w:rPr>
+        <w:t xml:space="preserve">geom_hline</w:t>
+      </w:r>
+      <w:r>
+        <w:rPr>
+          <w:rStyle w:val="NormalTok"/>
+        </w:rPr>
+        <w:t xml:space="preserve">(</w:t>
+      </w:r>
+      <w:r>
+        <w:rPr>
+          <w:rStyle w:val="KeywordTok"/>
+        </w:rPr>
+        <w:t xml:space="preserve">aes</w:t>
+      </w:r>
+      <w:r>
+        <w:rPr>
+          <w:rStyle w:val="NormalTok"/>
+        </w:rPr>
+        <w:t xml:space="preserve">(</w:t>
+      </w:r>
+      <w:r>
+        <w:rPr>
+          <w:rStyle w:val="DataTypeTok"/>
+        </w:rPr>
+        <w:t xml:space="preserve">yintercept =</w:t>
+      </w:r>
+      <w:r>
+        <w:rPr>
+          <w:rStyle w:val="NormalTok"/>
+        </w:rPr>
+        <w:t xml:space="preserve"> </w:t>
+      </w:r>
+      <w:r>
+        <w:rPr>
+          <w:rStyle w:val="DecValTok"/>
+        </w:rPr>
+        <w:t xml:space="preserve">0</w:t>
+      </w:r>
+      <w:r>
+        <w:rPr>
+          <w:rStyle w:val="NormalTok"/>
+        </w:rPr>
+        <w:t xml:space="preserve">))</w:t>
+      </w:r>
+      <w:r>
+        <w:rPr>
+          <w:rStyle w:val="OperatorTok"/>
+        </w:rPr>
+        <w:t xml:space="preserve">+</w:t>
+      </w:r>
+      <w:r>
+        <w:rPr>
+          <w:rStyle w:val="KeywordTok"/>
+        </w:rPr>
+        <w:t xml:space="preserve">scale_fill_viridis_c</w:t>
+      </w:r>
+      <w:r>
+        <w:rPr>
+          <w:rStyle w:val="NormalTok"/>
+        </w:rPr>
+        <w:t xml:space="preserve">()</w:t>
+      </w:r>
+    </w:p>
+    <w:p>
+      <w:pPr>
+        <w:pStyle w:val="FirstParagraph"/>
+      </w:pPr>
+      <w:r>
+        <w:drawing>
+          <wp:inline>
+            <wp:extent cx="4620126" cy="3696101"/>
+            <wp:effectExtent b="0" l="0" r="0" t="0"/>
+            <wp:docPr descr="" title="" id="1" name="Picture"/>
+            <a:graphic>
+              <a:graphicData uri="http://schemas.openxmlformats.org/drawingml/2006/picture">
+                <pic:pic>
+                  <pic:nvPicPr>
+                    <pic:cNvPr descr="OLS_files/figure-docx/LOG_plot-2.png" id="0" name="Picture"/>
+                    <pic:cNvPicPr>
+                      <a:picLocks noChangeArrowheads="1" noChangeAspect="1"/>
+                    </pic:cNvPicPr>
+                  </pic:nvPicPr>
+                  <pic:blipFill>
+                    <a:blip r:embed="rId26"/>
+                    <a:stretch>
+                      <a:fillRect/>
+                    </a:stretch>
+                  </pic:blipFill>
+                  <pic:spPr bwMode="auto">
+                    <a:xfrm>
+                      <a:off x="0" y="0"/>
+                      <a:ext cx="4620126" cy="3696101"/>
+                    </a:xfrm>
+                    <a:prstGeom prst="rect">
+                      <a:avLst/>
+                    </a:prstGeom>
+                    <a:noFill/>
+                    <a:ln w="9525">
+                      <a:noFill/>
+                      <a:headEnd/>
+                      <a:tailEnd/>
+                    </a:ln>
+                  </pic:spPr>
+                </pic:pic>
+              </a:graphicData>
+            </a:graphic>
+          </wp:inline>
+        </w:drawing>
+      </w:r>
+    </w:p>
+    <w:p>
+      <w:pPr>
+        <w:pStyle w:val="BodyText"/>
+      </w:pPr>
+      <w:r>
+        <w:t xml:space="preserve">Notice that the log plot follows a roughly linear trend, with residuals roughly clustering around the y=0 line. There seems to be a linear trend in the residual, indicating that the linearity assumption could be violated. If log transformation yields a considerably good linear fit, the non-transformed data could exhibit an exponential relationship. We won’t expand on this concept for this project deliverable, but it will be considered when we construct our final project.</w:t>
       </w:r>
     </w:p>
     <w:sectPr/>

</xml_diff>